<commit_message>
Just making some changes to check merging of word documents...
</commit_message>
<xml_diff>
--- a/BC-Thesis-TEST.docx
+++ b/BC-Thesis-TEST.docx
@@ -602,13 +602,34 @@
         <w:t>This dissertation examines the effects of usi</w:t>
       </w:r>
       <w:r>
-        <w:t xml:space="preserve">ng these third party libraries. A large range of open source projects are examined and then compared against their third party dependencies. </w:t>
+        <w:t>ng these third party libraries. A large range of open source projects are examined a</w:t>
+      </w:r>
+      <w:bookmarkStart w:id="2" w:name="_GoBack"/>
+      <w:bookmarkEnd w:id="2"/>
+      <w:r>
+        <w:t xml:space="preserve">nd then compared against their third party dependencies. </w:t>
       </w:r>
       <w:r>
         <w:t>This is to determine whether more security vulnerabilities are exposed via third-party dependencies, or by the source code that uses those dependencies.</w:t>
       </w:r>
       <w:r>
         <w:t xml:space="preserve"> </w:t>
+      </w:r>
+    </w:p>
+    <w:p/>
+    <w:p>
+      <w:pPr>
+        <w:rPr>
+          <w:sz w:val="48"/>
+          <w:szCs w:val="48"/>
+        </w:rPr>
+      </w:pPr>
+      <w:r>
+        <w:rPr>
+          <w:sz w:val="48"/>
+          <w:szCs w:val="48"/>
+        </w:rPr>
+        <w:t>THIS IS JUST A TEST!!!</w:t>
       </w:r>
     </w:p>
     <w:p>
@@ -650,12 +671,12 @@
         </w:numPr>
         <w:ind w:left="432" w:hanging="432"/>
       </w:pPr>
-      <w:bookmarkStart w:id="2" w:name="_Toc382236667"/>
+      <w:bookmarkStart w:id="3" w:name="_Toc382236667"/>
       <w:r>
         <w:lastRenderedPageBreak/>
         <w:t>Table of Contents</w:t>
       </w:r>
-      <w:bookmarkEnd w:id="2"/>
+      <w:bookmarkEnd w:id="3"/>
     </w:p>
     <w:sdt>
       <w:sdtPr>
@@ -5445,12 +5466,12 @@
           <w:numId w:val="0"/>
         </w:numPr>
       </w:pPr>
-      <w:bookmarkStart w:id="3" w:name="_Toc382236668"/>
+      <w:bookmarkStart w:id="4" w:name="_Toc382236668"/>
       <w:r>
         <w:lastRenderedPageBreak/>
         <w:t>Table of Figures</w:t>
       </w:r>
-      <w:bookmarkEnd w:id="3"/>
+      <w:bookmarkEnd w:id="4"/>
     </w:p>
     <w:p>
       <w:pPr>
@@ -6307,12 +6328,12 @@
           <w:numId w:val="0"/>
         </w:numPr>
       </w:pPr>
-      <w:bookmarkStart w:id="4" w:name="_Toc382236669"/>
+      <w:bookmarkStart w:id="5" w:name="_Toc382236669"/>
       <w:r>
         <w:lastRenderedPageBreak/>
         <w:t>Code Listings</w:t>
       </w:r>
-      <w:bookmarkEnd w:id="4"/>
+      <w:bookmarkEnd w:id="5"/>
     </w:p>
     <w:p>
       <w:pPr>
@@ -6463,12 +6484,12 @@
           <w:numId w:val="0"/>
         </w:numPr>
       </w:pPr>
-      <w:bookmarkStart w:id="5" w:name="_Toc382236670"/>
+      <w:bookmarkStart w:id="6" w:name="_Toc382236670"/>
       <w:r>
         <w:lastRenderedPageBreak/>
         <w:t>Abbreviations</w:t>
       </w:r>
-      <w:bookmarkEnd w:id="5"/>
+      <w:bookmarkEnd w:id="6"/>
     </w:p>
     <w:p>
       <w:pPr>
@@ -6934,12 +6955,12 @@
         </w:numPr>
         <w:ind w:left="432"/>
       </w:pPr>
-      <w:bookmarkStart w:id="6" w:name="_Toc382236671"/>
+      <w:bookmarkStart w:id="7" w:name="_Toc382236671"/>
       <w:r>
         <w:lastRenderedPageBreak/>
         <w:t>Glossary of Terms</w:t>
       </w:r>
-      <w:bookmarkEnd w:id="6"/>
+      <w:bookmarkEnd w:id="7"/>
     </w:p>
     <w:tbl>
       <w:tblPr>
@@ -7094,12 +7115,12 @@
       <w:pPr>
         <w:pStyle w:val="Heading1"/>
       </w:pPr>
-      <w:bookmarkStart w:id="7" w:name="_Toc382236672"/>
+      <w:bookmarkStart w:id="8" w:name="_Toc382236672"/>
       <w:r>
         <w:lastRenderedPageBreak/>
         <w:t>Introduction</w:t>
       </w:r>
-      <w:bookmarkEnd w:id="7"/>
+      <w:bookmarkEnd w:id="8"/>
     </w:p>
     <w:p>
       <w:r>
@@ -7243,11 +7264,11 @@
       <w:pPr>
         <w:pStyle w:val="Heading2"/>
       </w:pPr>
-      <w:bookmarkStart w:id="8" w:name="_Toc382236673"/>
+      <w:bookmarkStart w:id="9" w:name="_Toc382236673"/>
       <w:r>
         <w:t>Background and Objective</w:t>
       </w:r>
-      <w:bookmarkEnd w:id="8"/>
+      <w:bookmarkEnd w:id="9"/>
     </w:p>
     <w:p>
       <w:r>
@@ -7375,14 +7396,14 @@
       <w:pPr>
         <w:pStyle w:val="Heading2"/>
       </w:pPr>
-      <w:bookmarkStart w:id="9" w:name="_Toc382236674"/>
+      <w:bookmarkStart w:id="10" w:name="_Toc382236674"/>
       <w:r>
         <w:t>Problem</w:t>
       </w:r>
       <w:r>
         <w:t xml:space="preserve"> Statement</w:t>
       </w:r>
-      <w:bookmarkEnd w:id="9"/>
+      <w:bookmarkEnd w:id="10"/>
     </w:p>
     <w:p>
       <w:r>
@@ -7459,16 +7480,16 @@
       <w:r>
         <w:t xml:space="preserve">on. The privatised software industry may have a lot to learn from open source projects. It may be impossible for private software houses to allow open access to their source code, but approaches such as </w:t>
       </w:r>
-      <w:commentRangeStart w:id="10"/>
+      <w:commentRangeStart w:id="11"/>
       <w:r>
         <w:t xml:space="preserve">bug-finding days </w:t>
       </w:r>
-      <w:commentRangeEnd w:id="10"/>
+      <w:commentRangeEnd w:id="11"/>
       <w:r>
         <w:rPr>
           <w:rStyle w:val="CommentReference"/>
         </w:rPr>
-        <w:commentReference w:id="10"/>
+        <w:commentReference w:id="11"/>
       </w:r>
       <w:r>
         <w:t>and outsider review sessions may help incorporate some of the ideas in a relatively safe way.</w:t>
@@ -7479,11 +7500,11 @@
       <w:pPr>
         <w:pStyle w:val="Heading2"/>
       </w:pPr>
-      <w:bookmarkStart w:id="11" w:name="_Toc382236675"/>
+      <w:bookmarkStart w:id="12" w:name="_Toc382236675"/>
       <w:r>
         <w:t>Aims</w:t>
       </w:r>
-      <w:bookmarkEnd w:id="11"/>
+      <w:bookmarkEnd w:id="12"/>
     </w:p>
     <w:p>
       <w:pPr>
@@ -7568,11 +7589,11 @@
       <w:pPr>
         <w:pStyle w:val="Heading2"/>
       </w:pPr>
-      <w:bookmarkStart w:id="12" w:name="_Toc382236676"/>
+      <w:bookmarkStart w:id="13" w:name="_Toc382236676"/>
       <w:r>
         <w:t>Hypothesis</w:t>
       </w:r>
-      <w:bookmarkEnd w:id="12"/>
+      <w:bookmarkEnd w:id="13"/>
     </w:p>
     <w:p>
       <w:r>
@@ -7625,11 +7646,11 @@
       <w:pPr>
         <w:pStyle w:val="Heading2"/>
       </w:pPr>
-      <w:bookmarkStart w:id="13" w:name="_Toc382236677"/>
+      <w:bookmarkStart w:id="14" w:name="_Toc382236677"/>
       <w:r>
         <w:t>Outline of Report</w:t>
       </w:r>
-      <w:bookmarkEnd w:id="13"/>
+      <w:bookmarkEnd w:id="14"/>
     </w:p>
     <w:p>
       <w:pPr>
@@ -7701,12 +7722,12 @@
           <w:numId w:val="1"/>
         </w:numPr>
       </w:pPr>
-      <w:bookmarkStart w:id="14" w:name="_Toc382236678"/>
+      <w:bookmarkStart w:id="15" w:name="_Toc382236678"/>
       <w:r>
         <w:lastRenderedPageBreak/>
         <w:t>Survey</w:t>
       </w:r>
-      <w:bookmarkEnd w:id="14"/>
+      <w:bookmarkEnd w:id="15"/>
     </w:p>
     <w:p>
       <w:pPr>
@@ -7773,23 +7794,22 @@
           <w:szCs w:val="26"/>
         </w:rPr>
       </w:pPr>
-      <w:bookmarkStart w:id="15" w:name="_Toc363779533"/>
-      <w:bookmarkStart w:id="16" w:name="_Toc363779670"/>
-      <w:bookmarkStart w:id="17" w:name="_Toc367431946"/>
-      <w:bookmarkStart w:id="18" w:name="_Toc376895699"/>
-      <w:bookmarkStart w:id="19" w:name="_Toc376895724"/>
-      <w:bookmarkStart w:id="20" w:name="_Toc377215172"/>
-      <w:bookmarkStart w:id="21" w:name="_Toc377215867"/>
-      <w:bookmarkStart w:id="22" w:name="_Toc377215895"/>
-      <w:bookmarkStart w:id="23" w:name="_Toc377308593"/>
-      <w:bookmarkStart w:id="24" w:name="_Toc377588242"/>
-      <w:bookmarkStart w:id="25" w:name="_Toc377588282"/>
-      <w:bookmarkStart w:id="26" w:name="_Toc377671734"/>
-      <w:bookmarkStart w:id="27" w:name="_Toc379312246"/>
-      <w:bookmarkStart w:id="28" w:name="_Toc379313120"/>
-      <w:bookmarkStart w:id="29" w:name="_Toc381732249"/>
-      <w:bookmarkStart w:id="30" w:name="_Toc382236679"/>
-      <w:bookmarkEnd w:id="15"/>
+      <w:bookmarkStart w:id="16" w:name="_Toc363779533"/>
+      <w:bookmarkStart w:id="17" w:name="_Toc363779670"/>
+      <w:bookmarkStart w:id="18" w:name="_Toc367431946"/>
+      <w:bookmarkStart w:id="19" w:name="_Toc376895699"/>
+      <w:bookmarkStart w:id="20" w:name="_Toc376895724"/>
+      <w:bookmarkStart w:id="21" w:name="_Toc377215172"/>
+      <w:bookmarkStart w:id="22" w:name="_Toc377215867"/>
+      <w:bookmarkStart w:id="23" w:name="_Toc377215895"/>
+      <w:bookmarkStart w:id="24" w:name="_Toc377308593"/>
+      <w:bookmarkStart w:id="25" w:name="_Toc377588242"/>
+      <w:bookmarkStart w:id="26" w:name="_Toc377588282"/>
+      <w:bookmarkStart w:id="27" w:name="_Toc377671734"/>
+      <w:bookmarkStart w:id="28" w:name="_Toc379312246"/>
+      <w:bookmarkStart w:id="29" w:name="_Toc379313120"/>
+      <w:bookmarkStart w:id="30" w:name="_Toc381732249"/>
+      <w:bookmarkStart w:id="31" w:name="_Toc382236679"/>
       <w:bookmarkEnd w:id="16"/>
       <w:bookmarkEnd w:id="17"/>
       <w:bookmarkEnd w:id="18"/>
@@ -7805,6 +7825,7 @@
       <w:bookmarkEnd w:id="28"/>
       <w:bookmarkEnd w:id="29"/>
       <w:bookmarkEnd w:id="30"/>
+      <w:bookmarkEnd w:id="31"/>
     </w:p>
     <w:p>
       <w:pPr>
@@ -7828,23 +7849,22 @@
           <w:szCs w:val="28"/>
         </w:rPr>
       </w:pPr>
-      <w:bookmarkStart w:id="31" w:name="_Toc363779534"/>
-      <w:bookmarkStart w:id="32" w:name="_Toc363779671"/>
-      <w:bookmarkStart w:id="33" w:name="_Toc367431947"/>
-      <w:bookmarkStart w:id="34" w:name="_Toc376895700"/>
-      <w:bookmarkStart w:id="35" w:name="_Toc376895725"/>
-      <w:bookmarkStart w:id="36" w:name="_Toc377215173"/>
-      <w:bookmarkStart w:id="37" w:name="_Toc377215868"/>
-      <w:bookmarkStart w:id="38" w:name="_Toc377215896"/>
-      <w:bookmarkStart w:id="39" w:name="_Toc377308594"/>
-      <w:bookmarkStart w:id="40" w:name="_Toc377588243"/>
-      <w:bookmarkStart w:id="41" w:name="_Toc377588283"/>
-      <w:bookmarkStart w:id="42" w:name="_Toc377671735"/>
-      <w:bookmarkStart w:id="43" w:name="_Toc379312247"/>
-      <w:bookmarkStart w:id="44" w:name="_Toc379313121"/>
-      <w:bookmarkStart w:id="45" w:name="_Toc381732250"/>
-      <w:bookmarkStart w:id="46" w:name="_Toc382236680"/>
-      <w:bookmarkEnd w:id="31"/>
+      <w:bookmarkStart w:id="32" w:name="_Toc363779534"/>
+      <w:bookmarkStart w:id="33" w:name="_Toc363779671"/>
+      <w:bookmarkStart w:id="34" w:name="_Toc367431947"/>
+      <w:bookmarkStart w:id="35" w:name="_Toc376895700"/>
+      <w:bookmarkStart w:id="36" w:name="_Toc376895725"/>
+      <w:bookmarkStart w:id="37" w:name="_Toc377215173"/>
+      <w:bookmarkStart w:id="38" w:name="_Toc377215868"/>
+      <w:bookmarkStart w:id="39" w:name="_Toc377215896"/>
+      <w:bookmarkStart w:id="40" w:name="_Toc377308594"/>
+      <w:bookmarkStart w:id="41" w:name="_Toc377588243"/>
+      <w:bookmarkStart w:id="42" w:name="_Toc377588283"/>
+      <w:bookmarkStart w:id="43" w:name="_Toc377671735"/>
+      <w:bookmarkStart w:id="44" w:name="_Toc379312247"/>
+      <w:bookmarkStart w:id="45" w:name="_Toc379313121"/>
+      <w:bookmarkStart w:id="46" w:name="_Toc381732250"/>
+      <w:bookmarkStart w:id="47" w:name="_Toc382236680"/>
       <w:bookmarkEnd w:id="32"/>
       <w:bookmarkEnd w:id="33"/>
       <w:bookmarkEnd w:id="34"/>
@@ -7860,16 +7880,17 @@
       <w:bookmarkEnd w:id="44"/>
       <w:bookmarkEnd w:id="45"/>
       <w:bookmarkEnd w:id="46"/>
+      <w:bookmarkEnd w:id="47"/>
     </w:p>
     <w:p>
       <w:pPr>
         <w:pStyle w:val="Heading2"/>
       </w:pPr>
-      <w:bookmarkStart w:id="47" w:name="_Toc382236681"/>
+      <w:bookmarkStart w:id="48" w:name="_Toc382236681"/>
       <w:r>
         <w:t>Types of Attacks</w:t>
       </w:r>
-      <w:bookmarkEnd w:id="47"/>
+      <w:bookmarkEnd w:id="48"/>
     </w:p>
     <w:p>
       <w:r>
@@ -8098,11 +8119,11 @@
       <w:pPr>
         <w:pStyle w:val="Heading3"/>
       </w:pPr>
-      <w:bookmarkStart w:id="48" w:name="_Toc382236682"/>
+      <w:bookmarkStart w:id="49" w:name="_Toc382236682"/>
       <w:r>
         <w:t>SQL Injection</w:t>
       </w:r>
-      <w:bookmarkEnd w:id="48"/>
+      <w:bookmarkEnd w:id="49"/>
     </w:p>
     <w:p>
       <w:r>
@@ -8151,16 +8172,16 @@
       <w:r>
         <w:t xml:space="preserve">Using raw SQL in a user interface application or raw URL string can cause major issues. Getting unauthorized information back from a system using a simple SQL string is a real security hole, and can result in massive loss of information – which is the single most important asset to most businesses. A rival could get details on a company’s suppliers or customers. There could also be legal ramifications. </w:t>
       </w:r>
-      <w:commentRangeStart w:id="49"/>
+      <w:commentRangeStart w:id="50"/>
       <w:r>
         <w:t>It’s fair to say that leaking of information in this way could potentially put a company out of business.</w:t>
       </w:r>
-      <w:commentRangeEnd w:id="49"/>
+      <w:commentRangeEnd w:id="50"/>
       <w:r>
         <w:rPr>
           <w:rStyle w:val="CommentReference"/>
         </w:rPr>
-        <w:commentReference w:id="49"/>
+        <w:commentReference w:id="50"/>
       </w:r>
     </w:p>
     <w:p/>
@@ -8190,19 +8211,19 @@
       <w:r>
         <w:t>) attacks</w:t>
       </w:r>
-      <w:commentRangeStart w:id="50"/>
+      <w:commentRangeStart w:id="51"/>
       <w:r>
         <w:t>. If a hacker were able to perform e</w:t>
       </w:r>
       <w:r>
         <w:t>ven a simple count operation</w:t>
       </w:r>
-      <w:commentRangeEnd w:id="50"/>
+      <w:commentRangeEnd w:id="51"/>
       <w:r>
         <w:rPr>
           <w:rStyle w:val="CommentReference"/>
         </w:rPr>
-        <w:commentReference w:id="50"/>
+        <w:commentReference w:id="51"/>
       </w:r>
       <w:r>
         <w:t>, ru</w:t>
@@ -8279,11 +8300,11 @@
       <w:pPr>
         <w:pStyle w:val="Heading3"/>
       </w:pPr>
-      <w:bookmarkStart w:id="51" w:name="_Toc382236683"/>
+      <w:bookmarkStart w:id="52" w:name="_Toc382236683"/>
       <w:r>
         <w:t>Broken Authentication and Session Management</w:t>
       </w:r>
-      <w:bookmarkEnd w:id="51"/>
+      <w:bookmarkEnd w:id="52"/>
     </w:p>
     <w:p>
       <w:r>
@@ -8351,12 +8372,12 @@
       <w:pPr>
         <w:pStyle w:val="Heading3"/>
       </w:pPr>
-      <w:bookmarkStart w:id="52" w:name="_Toc382236684"/>
+      <w:bookmarkStart w:id="53" w:name="_Toc382236684"/>
       <w:r>
         <w:lastRenderedPageBreak/>
         <w:t>Cross-Site Scripting</w:t>
       </w:r>
-      <w:bookmarkEnd w:id="52"/>
+      <w:bookmarkEnd w:id="53"/>
     </w:p>
     <w:p>
       <w:r>
@@ -8433,11 +8454,11 @@
       <w:pPr>
         <w:pStyle w:val="Heading3"/>
       </w:pPr>
-      <w:bookmarkStart w:id="53" w:name="_Toc382236685"/>
+      <w:bookmarkStart w:id="54" w:name="_Toc382236685"/>
       <w:r>
         <w:t>Insecure Direct Object References</w:t>
       </w:r>
-      <w:bookmarkEnd w:id="53"/>
+      <w:bookmarkEnd w:id="54"/>
     </w:p>
     <w:p>
       <w:r>
@@ -8557,11 +8578,11 @@
       <w:pPr>
         <w:pStyle w:val="Heading3"/>
       </w:pPr>
-      <w:bookmarkStart w:id="54" w:name="_Toc382236686"/>
+      <w:bookmarkStart w:id="55" w:name="_Toc382236686"/>
       <w:r>
         <w:t>Security Misconfiguration</w:t>
       </w:r>
-      <w:bookmarkEnd w:id="54"/>
+      <w:bookmarkEnd w:id="55"/>
     </w:p>
     <w:p>
       <w:r>
@@ -8657,11 +8678,11 @@
       <w:pPr>
         <w:pStyle w:val="Heading3"/>
       </w:pPr>
-      <w:bookmarkStart w:id="55" w:name="_Toc382236687"/>
+      <w:bookmarkStart w:id="56" w:name="_Toc382236687"/>
       <w:r>
         <w:t>Sensitive Data Exposure</w:t>
       </w:r>
-      <w:bookmarkEnd w:id="55"/>
+      <w:bookmarkEnd w:id="56"/>
     </w:p>
     <w:p>
       <w:r>
@@ -8699,11 +8720,11 @@
       <w:pPr>
         <w:pStyle w:val="Heading3"/>
       </w:pPr>
-      <w:bookmarkStart w:id="56" w:name="_Toc382236688"/>
+      <w:bookmarkStart w:id="57" w:name="_Toc382236688"/>
       <w:r>
         <w:t>Missing Function Level Access Control</w:t>
       </w:r>
-      <w:bookmarkEnd w:id="56"/>
+      <w:bookmarkEnd w:id="57"/>
     </w:p>
     <w:p>
       <w:pPr>
@@ -8832,11 +8853,11 @@
       <w:pPr>
         <w:pStyle w:val="Heading3"/>
       </w:pPr>
-      <w:bookmarkStart w:id="57" w:name="_Toc382236689"/>
+      <w:bookmarkStart w:id="58" w:name="_Toc382236689"/>
       <w:r>
         <w:t>Cross-site request forgery</w:t>
       </w:r>
-      <w:bookmarkEnd w:id="57"/>
+      <w:bookmarkEnd w:id="58"/>
     </w:p>
     <w:p>
       <w:pPr>
@@ -8958,22 +8979,35 @@
           <w:lang w:val="en-GB" w:eastAsia="en-GB"/>
         </w:rPr>
       </w:pPr>
-      <w:bookmarkStart w:id="58" w:name="_Toc382326248"/>
+      <w:bookmarkStart w:id="59" w:name="_Toc382326248"/>
       <w:r>
         <w:t xml:space="preserve">Figure </w:t>
       </w:r>
-      <w:fldSimple w:instr=" SEQ Figure \* ARABIC ">
-        <w:r>
-          <w:rPr>
-            <w:noProof/>
-          </w:rPr>
-          <w:t>1</w:t>
-        </w:r>
-      </w:fldSimple>
+      <w:r>
+        <w:fldChar w:fldCharType="begin"/>
+      </w:r>
+      <w:r>
+        <w:instrText xml:space="preserve"> SEQ Figure \* ARABIC </w:instrText>
+      </w:r>
+      <w:r>
+        <w:fldChar w:fldCharType="separate"/>
+      </w:r>
+      <w:r>
+        <w:rPr>
+          <w:noProof/>
+        </w:rPr>
+        <w:t>1</w:t>
+      </w:r>
+      <w:r>
+        <w:rPr>
+          <w:noProof/>
+        </w:rPr>
+        <w:fldChar w:fldCharType="end"/>
+      </w:r>
       <w:r>
         <w:t>: Cross Site Request Forgery</w:t>
       </w:r>
-      <w:bookmarkEnd w:id="58"/>
+      <w:bookmarkEnd w:id="59"/>
     </w:p>
     <w:p>
       <w:pPr>
@@ -9099,7 +9133,7 @@
       <w:pPr>
         <w:pStyle w:val="Heading3"/>
       </w:pPr>
-      <w:bookmarkStart w:id="59" w:name="_Toc382236690"/>
+      <w:bookmarkStart w:id="60" w:name="_Toc382236690"/>
       <w:proofErr w:type="spellStart"/>
       <w:r>
         <w:t>Unvalidated</w:t>
@@ -9108,7 +9142,7 @@
       <w:r>
         <w:t xml:space="preserve"> re-directs and forwards</w:t>
       </w:r>
-      <w:bookmarkEnd w:id="59"/>
+      <w:bookmarkEnd w:id="60"/>
     </w:p>
     <w:p>
       <w:r>
@@ -9133,11 +9167,11 @@
       <w:pPr>
         <w:pStyle w:val="Heading2"/>
       </w:pPr>
-      <w:bookmarkStart w:id="60" w:name="_Toc382236691"/>
+      <w:bookmarkStart w:id="61" w:name="_Toc382236691"/>
       <w:r>
         <w:t>Using Components with Known Vulnerabilities</w:t>
       </w:r>
-      <w:bookmarkEnd w:id="60"/>
+      <w:bookmarkEnd w:id="61"/>
     </w:p>
     <w:p>
       <w:pPr>
@@ -9186,7 +9220,7 @@
       <w:r>
         <w:t xml:space="preserve">cements to generate revenue; </w:t>
       </w:r>
-      <w:commentRangeStart w:id="61"/>
+      <w:commentRangeStart w:id="62"/>
       <w:r>
         <w:t>it i</w:t>
       </w:r>
@@ -9207,12 +9241,12 @@
       <w:r>
         <w:t>.</w:t>
       </w:r>
-      <w:commentRangeEnd w:id="61"/>
+      <w:commentRangeEnd w:id="62"/>
       <w:r>
         <w:rPr>
           <w:rStyle w:val="CommentReference"/>
         </w:rPr>
-        <w:commentReference w:id="61"/>
+        <w:commentReference w:id="62"/>
       </w:r>
     </w:p>
     <w:p/>
@@ -9337,11 +9371,11 @@
       <w:pPr>
         <w:pStyle w:val="Heading2"/>
       </w:pPr>
-      <w:bookmarkStart w:id="62" w:name="_Toc382236692"/>
+      <w:bookmarkStart w:id="63" w:name="_Toc382236692"/>
       <w:r>
         <w:t>Cataloguing these Vulnerabilities</w:t>
       </w:r>
-      <w:bookmarkEnd w:id="62"/>
+      <w:bookmarkEnd w:id="63"/>
     </w:p>
     <w:p>
       <w:pPr>
@@ -9537,28 +9571,41 @@
       <w:pPr>
         <w:pStyle w:val="Caption"/>
       </w:pPr>
-      <w:bookmarkStart w:id="63" w:name="_Toc382326249"/>
+      <w:bookmarkStart w:id="64" w:name="_Toc382326249"/>
       <w:r>
         <w:t xml:space="preserve">Figure </w:t>
       </w:r>
-      <w:fldSimple w:instr=" SEQ Figure \* ARABIC ">
-        <w:r>
-          <w:rPr>
-            <w:noProof/>
-          </w:rPr>
-          <w:t>2</w:t>
-        </w:r>
-      </w:fldSimple>
+      <w:r>
+        <w:fldChar w:fldCharType="begin"/>
+      </w:r>
+      <w:r>
+        <w:instrText xml:space="preserve"> SEQ Figure \* ARABIC </w:instrText>
+      </w:r>
+      <w:r>
+        <w:fldChar w:fldCharType="separate"/>
+      </w:r>
+      <w:r>
+        <w:rPr>
+          <w:noProof/>
+        </w:rPr>
+        <w:t>2</w:t>
+      </w:r>
+      <w:r>
+        <w:rPr>
+          <w:noProof/>
+        </w:rPr>
+        <w:fldChar w:fldCharType="end"/>
+      </w:r>
       <w:r>
         <w:t>: Quarterly Statistics</w:t>
       </w:r>
-      <w:bookmarkEnd w:id="63"/>
+      <w:bookmarkEnd w:id="64"/>
     </w:p>
     <w:p>
       <w:pPr>
         <w:pStyle w:val="Heading2"/>
       </w:pPr>
-      <w:bookmarkStart w:id="64" w:name="_Toc382236693"/>
+      <w:bookmarkStart w:id="65" w:name="_Toc382236693"/>
       <w:r>
         <w:rPr>
           <w:noProof/>
@@ -9567,7 +9614,7 @@
         <w:lastRenderedPageBreak/>
         <w:t>Available tools</w:t>
       </w:r>
-      <w:bookmarkEnd w:id="64"/>
+      <w:bookmarkEnd w:id="65"/>
     </w:p>
     <w:p>
       <w:pPr>
@@ -9715,7 +9762,7 @@
           <w:lang w:val="en-GB" w:eastAsia="en-GB"/>
         </w:rPr>
       </w:pPr>
-      <w:bookmarkStart w:id="65" w:name="_Toc382236694"/>
+      <w:bookmarkStart w:id="66" w:name="_Toc382236694"/>
       <w:r>
         <w:rPr>
           <w:noProof/>
@@ -9723,7 +9770,7 @@
         </w:rPr>
         <w:t>Penetration Testing</w:t>
       </w:r>
-      <w:bookmarkEnd w:id="65"/>
+      <w:bookmarkEnd w:id="66"/>
     </w:p>
     <w:p>
       <w:pPr>
@@ -9774,22 +9821,22 @@
       <w:pPr>
         <w:pStyle w:val="Heading1"/>
       </w:pPr>
-      <w:bookmarkStart w:id="66" w:name="_Toc382236695"/>
+      <w:bookmarkStart w:id="67" w:name="_Toc382236695"/>
       <w:r>
         <w:lastRenderedPageBreak/>
         <w:t>Design</w:t>
       </w:r>
-      <w:bookmarkEnd w:id="66"/>
+      <w:bookmarkEnd w:id="67"/>
     </w:p>
     <w:p>
       <w:pPr>
         <w:pStyle w:val="Heading2"/>
       </w:pPr>
-      <w:bookmarkStart w:id="67" w:name="_Toc382236696"/>
+      <w:bookmarkStart w:id="68" w:name="_Toc382236696"/>
       <w:r>
         <w:t>Approach to analysis</w:t>
       </w:r>
-      <w:bookmarkEnd w:id="67"/>
+      <w:bookmarkEnd w:id="68"/>
     </w:p>
     <w:p>
       <w:r>
@@ -9864,11 +9911,11 @@
       <w:pPr>
         <w:pStyle w:val="Heading2"/>
       </w:pPr>
-      <w:bookmarkStart w:id="68" w:name="_Toc382236697"/>
+      <w:bookmarkStart w:id="69" w:name="_Toc382236697"/>
       <w:r>
         <w:t>Notes on the Open Source projects used</w:t>
       </w:r>
-      <w:bookmarkEnd w:id="68"/>
+      <w:bookmarkEnd w:id="69"/>
     </w:p>
     <w:p>
       <w:r>
@@ -9948,11 +9995,11 @@
       <w:pPr>
         <w:pStyle w:val="Heading2"/>
       </w:pPr>
-      <w:bookmarkStart w:id="69" w:name="_Toc382236698"/>
+      <w:bookmarkStart w:id="70" w:name="_Toc382236698"/>
       <w:r>
         <w:t>Notes on Analysis tools used</w:t>
       </w:r>
-      <w:bookmarkEnd w:id="69"/>
+      <w:bookmarkEnd w:id="70"/>
     </w:p>
     <w:p>
       <w:r>
@@ -9980,24 +10027,24 @@
       <w:pPr>
         <w:pStyle w:val="Heading2"/>
       </w:pPr>
-      <w:bookmarkStart w:id="70" w:name="_Toc382236699"/>
+      <w:bookmarkStart w:id="71" w:name="_Toc382236699"/>
       <w:r>
         <w:t>Dependency Check Analyser</w:t>
       </w:r>
       <w:r>
         <w:t xml:space="preserve"> – Java Utility</w:t>
       </w:r>
-      <w:bookmarkEnd w:id="70"/>
+      <w:bookmarkEnd w:id="71"/>
     </w:p>
     <w:p>
       <w:pPr>
         <w:pStyle w:val="Heading3"/>
       </w:pPr>
-      <w:bookmarkStart w:id="71" w:name="_Toc382236700"/>
+      <w:bookmarkStart w:id="72" w:name="_Toc382236700"/>
       <w:r>
         <w:t>Requirements</w:t>
       </w:r>
-      <w:bookmarkEnd w:id="71"/>
+      <w:bookmarkEnd w:id="72"/>
     </w:p>
     <w:p>
       <w:r>
@@ -10110,12 +10157,12 @@
       <w:pPr>
         <w:pStyle w:val="Heading3"/>
       </w:pPr>
-      <w:bookmarkStart w:id="72" w:name="_Toc382236701"/>
+      <w:bookmarkStart w:id="73" w:name="_Toc382236701"/>
       <w:r>
         <w:lastRenderedPageBreak/>
         <w:t>Architecture</w:t>
       </w:r>
-      <w:bookmarkEnd w:id="72"/>
+      <w:bookmarkEnd w:id="73"/>
     </w:p>
     <w:p>
       <w:r>
@@ -10401,11 +10448,11 @@
       <w:pPr>
         <w:pStyle w:val="Heading3"/>
       </w:pPr>
-      <w:bookmarkStart w:id="73" w:name="_Toc382236702"/>
+      <w:bookmarkStart w:id="74" w:name="_Toc382236702"/>
       <w:r>
         <w:t>UML Diagrams</w:t>
       </w:r>
-      <w:bookmarkEnd w:id="73"/>
+      <w:bookmarkEnd w:id="74"/>
     </w:p>
     <w:p>
       <w:r>
@@ -10499,28 +10546,41 @@
           <w:b/>
         </w:rPr>
       </w:pPr>
-      <w:bookmarkStart w:id="74" w:name="_Toc382326250"/>
+      <w:bookmarkStart w:id="75" w:name="_Toc382326250"/>
       <w:r>
         <w:t xml:space="preserve">Figure </w:t>
       </w:r>
-      <w:fldSimple w:instr=" SEQ Figure \* ARABIC ">
-        <w:r>
-          <w:rPr>
-            <w:noProof/>
-          </w:rPr>
-          <w:t>3</w:t>
-        </w:r>
-      </w:fldSimple>
+      <w:r>
+        <w:fldChar w:fldCharType="begin"/>
+      </w:r>
+      <w:r>
+        <w:instrText xml:space="preserve"> SEQ Figure \* ARABIC </w:instrText>
+      </w:r>
+      <w:r>
+        <w:fldChar w:fldCharType="separate"/>
+      </w:r>
       <w:r>
         <w:rPr>
           <w:noProof/>
         </w:rPr>
+        <w:t>3</w:t>
+      </w:r>
+      <w:r>
+        <w:rPr>
+          <w:noProof/>
+        </w:rPr>
+        <w:fldChar w:fldCharType="end"/>
+      </w:r>
+      <w:r>
+        <w:rPr>
+          <w:noProof/>
+        </w:rPr>
         <w:t>:</w:t>
       </w:r>
       <w:r>
         <w:t xml:space="preserve"> Analysis Controller Class Diagram</w:t>
       </w:r>
-      <w:bookmarkEnd w:id="74"/>
+      <w:bookmarkEnd w:id="75"/>
       <w:r>
         <w:t xml:space="preserve"> </w:t>
       </w:r>
@@ -10683,16 +10743,16 @@
       <w:r>
         <w:t xml:space="preserve">. This implementation works at a directory level. The constructor takes a single argument called ‘path’. This will be the full directory path that contains all of the XML reports. When the parse() method is invoked, it goes to this directory, runs through every file in the directory, then uses </w:t>
       </w:r>
-      <w:commentRangeStart w:id="75"/>
+      <w:commentRangeStart w:id="76"/>
       <w:r>
         <w:t xml:space="preserve">JAXB </w:t>
       </w:r>
-      <w:commentRangeEnd w:id="75"/>
+      <w:commentRangeEnd w:id="76"/>
       <w:r>
         <w:rPr>
           <w:rStyle w:val="CommentReference"/>
         </w:rPr>
-        <w:commentReference w:id="75"/>
+        <w:commentReference w:id="76"/>
       </w:r>
       <w:r>
         <w:t xml:space="preserve">to </w:t>
@@ -10929,28 +10989,41 @@
           <w:b/>
         </w:rPr>
       </w:pPr>
-      <w:bookmarkStart w:id="76" w:name="_Toc382326251"/>
+      <w:bookmarkStart w:id="77" w:name="_Toc382326251"/>
       <w:r>
         <w:t xml:space="preserve">Figure </w:t>
       </w:r>
-      <w:fldSimple w:instr=" SEQ Figure \* ARABIC ">
-        <w:r>
-          <w:rPr>
-            <w:noProof/>
-          </w:rPr>
-          <w:t>4</w:t>
-        </w:r>
-      </w:fldSimple>
+      <w:r>
+        <w:fldChar w:fldCharType="begin"/>
+      </w:r>
+      <w:r>
+        <w:instrText xml:space="preserve"> SEQ Figure \* ARABIC </w:instrText>
+      </w:r>
+      <w:r>
+        <w:fldChar w:fldCharType="separate"/>
+      </w:r>
       <w:r>
         <w:rPr>
           <w:noProof/>
         </w:rPr>
+        <w:t>4</w:t>
+      </w:r>
+      <w:r>
+        <w:rPr>
+          <w:noProof/>
+        </w:rPr>
+        <w:fldChar w:fldCharType="end"/>
+      </w:r>
+      <w:r>
+        <w:rPr>
+          <w:noProof/>
+        </w:rPr>
         <w:t>:</w:t>
       </w:r>
       <w:r>
         <w:t xml:space="preserve"> Analysis Strategy Class Diagram</w:t>
       </w:r>
-      <w:bookmarkEnd w:id="76"/>
+      <w:bookmarkEnd w:id="77"/>
       <w:r>
         <w:t xml:space="preserve"> </w:t>
       </w:r>
@@ -11081,11 +11154,11 @@
       <w:pPr>
         <w:pStyle w:val="Heading3"/>
       </w:pPr>
-      <w:bookmarkStart w:id="77" w:name="_Toc382236703"/>
+      <w:bookmarkStart w:id="78" w:name="_Toc382236703"/>
       <w:r>
         <w:t>Design considerations</w:t>
       </w:r>
-      <w:bookmarkEnd w:id="77"/>
+      <w:bookmarkEnd w:id="78"/>
     </w:p>
     <w:p>
       <w:r>
@@ -11247,11 +11320,11 @@
       <w:pPr>
         <w:pStyle w:val="Heading3"/>
       </w:pPr>
-      <w:bookmarkStart w:id="78" w:name="_Toc382236704"/>
+      <w:bookmarkStart w:id="79" w:name="_Toc382236704"/>
       <w:r>
         <w:t>The Analysis Strategies</w:t>
       </w:r>
-      <w:bookmarkEnd w:id="78"/>
+      <w:bookmarkEnd w:id="79"/>
     </w:p>
     <w:p>
       <w:r>
@@ -11285,12 +11358,12 @@
       <w:pPr>
         <w:pStyle w:val="Heading1"/>
       </w:pPr>
-      <w:bookmarkStart w:id="79" w:name="_Toc382236705"/>
+      <w:bookmarkStart w:id="80" w:name="_Toc382236705"/>
       <w:r>
         <w:lastRenderedPageBreak/>
         <w:t>Implementation</w:t>
       </w:r>
-      <w:bookmarkEnd w:id="79"/>
+      <w:bookmarkEnd w:id="80"/>
     </w:p>
     <w:p>
       <w:r>
@@ -11301,11 +11374,11 @@
       <w:pPr>
         <w:pStyle w:val="Heading2"/>
       </w:pPr>
-      <w:bookmarkStart w:id="80" w:name="_Toc382236706"/>
+      <w:bookmarkStart w:id="81" w:name="_Toc382236706"/>
       <w:r>
         <w:t>Project Implementation</w:t>
       </w:r>
-      <w:bookmarkEnd w:id="80"/>
+      <w:bookmarkEnd w:id="81"/>
     </w:p>
     <w:p>
       <w:pPr>
@@ -11338,20 +11411,20 @@
       <w:pPr>
         <w:pStyle w:val="Heading2"/>
       </w:pPr>
-      <w:bookmarkStart w:id="81" w:name="_Toc382236707"/>
+      <w:bookmarkStart w:id="82" w:name="_Toc382236707"/>
       <w:r>
         <w:t xml:space="preserve">Analysis </w:t>
       </w:r>
       <w:r>
         <w:t>Implementation</w:t>
       </w:r>
-      <w:bookmarkEnd w:id="81"/>
+      <w:bookmarkEnd w:id="82"/>
     </w:p>
     <w:p>
       <w:pPr>
         <w:pStyle w:val="Heading3"/>
       </w:pPr>
-      <w:bookmarkStart w:id="82" w:name="_Toc382236708"/>
+      <w:bookmarkStart w:id="83" w:name="_Toc382236708"/>
       <w:r>
         <w:t>Phase One</w:t>
       </w:r>
@@ -11361,7 +11434,7 @@
       <w:r>
         <w:t xml:space="preserve"> Implementation</w:t>
       </w:r>
-      <w:bookmarkEnd w:id="82"/>
+      <w:bookmarkEnd w:id="83"/>
     </w:p>
     <w:p>
       <w:r>
@@ -11597,11 +11670,11 @@
       <w:pPr>
         <w:pStyle w:val="Heading3"/>
       </w:pPr>
-      <w:bookmarkStart w:id="83" w:name="_Toc382236709"/>
+      <w:bookmarkStart w:id="84" w:name="_Toc382236709"/>
       <w:r>
         <w:t>Phase Two Analysis Implementation</w:t>
       </w:r>
-      <w:bookmarkEnd w:id="83"/>
+      <w:bookmarkEnd w:id="84"/>
     </w:p>
     <w:p>
       <w:r>
@@ -11770,11 +11843,11 @@
       <w:pPr>
         <w:pStyle w:val="Heading3"/>
       </w:pPr>
-      <w:bookmarkStart w:id="84" w:name="_Toc382236710"/>
+      <w:bookmarkStart w:id="85" w:name="_Toc382236710"/>
       <w:r>
         <w:t>Phase Three Analysis Implementation</w:t>
       </w:r>
-      <w:bookmarkEnd w:id="84"/>
+      <w:bookmarkEnd w:id="85"/>
     </w:p>
     <w:p>
       <w:r>
@@ -11986,20 +12059,15 @@
       <w:pPr>
         <w:pStyle w:val="Heading1"/>
       </w:pPr>
-      <w:bookmarkStart w:id="85" w:name="_Toc382236711"/>
+      <w:bookmarkStart w:id="86" w:name="_Toc382236711"/>
       <w:r>
         <w:lastRenderedPageBreak/>
-        <w:t>T</w:t>
-      </w:r>
-      <w:bookmarkStart w:id="86" w:name="_GoBack"/>
+        <w:t>Testing</w:t>
+      </w:r>
+      <w:r>
+        <w:t xml:space="preserve"> and Results</w:t>
+      </w:r>
       <w:bookmarkEnd w:id="86"/>
-      <w:r>
-        <w:t>esting</w:t>
-      </w:r>
-      <w:r>
-        <w:t xml:space="preserve"> and Results</w:t>
-      </w:r>
-      <w:bookmarkEnd w:id="85"/>
     </w:p>
     <w:p>
       <w:pPr>
@@ -12153,14 +12221,27 @@
       <w:r>
         <w:t xml:space="preserve">Figure </w:t>
       </w:r>
-      <w:fldSimple w:instr=" SEQ Figure \* ARABIC ">
-        <w:r>
-          <w:rPr>
-            <w:noProof/>
-          </w:rPr>
-          <w:t>5</w:t>
-        </w:r>
-      </w:fldSimple>
+      <w:r>
+        <w:fldChar w:fldCharType="begin"/>
+      </w:r>
+      <w:r>
+        <w:instrText xml:space="preserve"> SEQ Figure \* ARABIC </w:instrText>
+      </w:r>
+      <w:r>
+        <w:fldChar w:fldCharType="separate"/>
+      </w:r>
+      <w:r>
+        <w:rPr>
+          <w:noProof/>
+        </w:rPr>
+        <w:t>5</w:t>
+      </w:r>
+      <w:r>
+        <w:rPr>
+          <w:noProof/>
+        </w:rPr>
+        <w:fldChar w:fldCharType="end"/>
+      </w:r>
       <w:r>
         <w:rPr>
           <w:noProof/>
@@ -12244,14 +12325,27 @@
       <w:r>
         <w:t xml:space="preserve">Figure </w:t>
       </w:r>
-      <w:fldSimple w:instr=" SEQ Figure \* ARABIC ">
-        <w:r>
-          <w:rPr>
-            <w:noProof/>
-          </w:rPr>
-          <w:t>6</w:t>
-        </w:r>
-      </w:fldSimple>
+      <w:r>
+        <w:fldChar w:fldCharType="begin"/>
+      </w:r>
+      <w:r>
+        <w:instrText xml:space="preserve"> SEQ Figure \* ARABIC </w:instrText>
+      </w:r>
+      <w:r>
+        <w:fldChar w:fldCharType="separate"/>
+      </w:r>
+      <w:r>
+        <w:rPr>
+          <w:noProof/>
+        </w:rPr>
+        <w:t>6</w:t>
+      </w:r>
+      <w:r>
+        <w:rPr>
+          <w:noProof/>
+        </w:rPr>
+        <w:fldChar w:fldCharType="end"/>
+      </w:r>
       <w:r>
         <w:t>: Initial analysis</w:t>
       </w:r>
@@ -12429,14 +12523,27 @@
       <w:r>
         <w:t xml:space="preserve">Figure </w:t>
       </w:r>
-      <w:fldSimple w:instr=" SEQ Figure \* ARABIC ">
-        <w:r>
-          <w:rPr>
-            <w:noProof/>
-          </w:rPr>
-          <w:t>7</w:t>
-        </w:r>
-      </w:fldSimple>
+      <w:r>
+        <w:fldChar w:fldCharType="begin"/>
+      </w:r>
+      <w:r>
+        <w:instrText xml:space="preserve"> SEQ Figure \* ARABIC </w:instrText>
+      </w:r>
+      <w:r>
+        <w:fldChar w:fldCharType="separate"/>
+      </w:r>
+      <w:r>
+        <w:rPr>
+          <w:noProof/>
+        </w:rPr>
+        <w:t>7</w:t>
+      </w:r>
+      <w:r>
+        <w:rPr>
+          <w:noProof/>
+        </w:rPr>
+        <w:fldChar w:fldCharType="end"/>
+      </w:r>
       <w:r>
         <w:t xml:space="preserve">: </w:t>
       </w:r>
@@ -12612,14 +12719,27 @@
       <w:r>
         <w:t xml:space="preserve">Figure </w:t>
       </w:r>
-      <w:fldSimple w:instr=" SEQ Figure \* ARABIC ">
-        <w:r>
-          <w:rPr>
-            <w:noProof/>
-          </w:rPr>
-          <w:t>8</w:t>
-        </w:r>
-      </w:fldSimple>
+      <w:r>
+        <w:fldChar w:fldCharType="begin"/>
+      </w:r>
+      <w:r>
+        <w:instrText xml:space="preserve"> SEQ Figure \* ARABIC </w:instrText>
+      </w:r>
+      <w:r>
+        <w:fldChar w:fldCharType="separate"/>
+      </w:r>
+      <w:r>
+        <w:rPr>
+          <w:noProof/>
+        </w:rPr>
+        <w:t>8</w:t>
+      </w:r>
+      <w:r>
+        <w:rPr>
+          <w:noProof/>
+        </w:rPr>
+        <w:fldChar w:fldCharType="end"/>
+      </w:r>
       <w:r>
         <w:t>: Outliers removed</w:t>
       </w:r>
@@ -12824,14 +12944,27 @@
       <w:r>
         <w:t xml:space="preserve">Figure </w:t>
       </w:r>
-      <w:fldSimple w:instr=" SEQ Figure \* ARABIC ">
-        <w:r>
-          <w:rPr>
-            <w:noProof/>
-          </w:rPr>
-          <w:t>9</w:t>
-        </w:r>
-      </w:fldSimple>
+      <w:r>
+        <w:fldChar w:fldCharType="begin"/>
+      </w:r>
+      <w:r>
+        <w:instrText xml:space="preserve"> SEQ Figure \* ARABIC </w:instrText>
+      </w:r>
+      <w:r>
+        <w:fldChar w:fldCharType="separate"/>
+      </w:r>
+      <w:r>
+        <w:rPr>
+          <w:noProof/>
+        </w:rPr>
+        <w:t>9</w:t>
+      </w:r>
+      <w:r>
+        <w:rPr>
+          <w:noProof/>
+        </w:rPr>
+        <w:fldChar w:fldCharType="end"/>
+      </w:r>
       <w:r>
         <w:t xml:space="preserve">: </w:t>
       </w:r>
@@ -13318,14 +13451,27 @@
       <w:r>
         <w:t xml:space="preserve">Figure </w:t>
       </w:r>
-      <w:fldSimple w:instr=" SEQ Figure \* ARABIC ">
-        <w:r>
-          <w:rPr>
-            <w:noProof/>
-          </w:rPr>
-          <w:t>10</w:t>
-        </w:r>
-      </w:fldSimple>
+      <w:r>
+        <w:fldChar w:fldCharType="begin"/>
+      </w:r>
+      <w:r>
+        <w:instrText xml:space="preserve"> SEQ Figure \* ARABIC </w:instrText>
+      </w:r>
+      <w:r>
+        <w:fldChar w:fldCharType="separate"/>
+      </w:r>
+      <w:r>
+        <w:rPr>
+          <w:noProof/>
+        </w:rPr>
+        <w:t>10</w:t>
+      </w:r>
+      <w:r>
+        <w:rPr>
+          <w:noProof/>
+        </w:rPr>
+        <w:fldChar w:fldCharType="end"/>
+      </w:r>
       <w:r>
         <w:t>: A vulnerability in the CVE database</w:t>
       </w:r>
@@ -13406,14 +13552,27 @@
       <w:r>
         <w:t xml:space="preserve">Figure </w:t>
       </w:r>
-      <w:fldSimple w:instr=" SEQ Figure \* ARABIC ">
-        <w:r>
-          <w:rPr>
-            <w:noProof/>
-          </w:rPr>
-          <w:t>11</w:t>
-        </w:r>
-      </w:fldSimple>
+      <w:r>
+        <w:fldChar w:fldCharType="begin"/>
+      </w:r>
+      <w:r>
+        <w:instrText xml:space="preserve"> SEQ Figure \* ARABIC </w:instrText>
+      </w:r>
+      <w:r>
+        <w:fldChar w:fldCharType="separate"/>
+      </w:r>
+      <w:r>
+        <w:rPr>
+          <w:noProof/>
+        </w:rPr>
+        <w:t>11</w:t>
+      </w:r>
+      <w:r>
+        <w:rPr>
+          <w:noProof/>
+        </w:rPr>
+        <w:fldChar w:fldCharType="end"/>
+      </w:r>
       <w:r>
         <w:t>: The same vulnerability in the NIST database</w:t>
       </w:r>
@@ -14798,7 +14957,7 @@
       <w:proofErr w:type="spellEnd"/>
     </w:p>
   </w:comment>
-  <w:comment w:id="10" w:author="Ben Craig" w:date="2014-02-28T09:21:00Z" w:initials="BC">
+  <w:comment w:id="11" w:author="Ben Craig" w:date="2014-02-28T09:21:00Z" w:initials="BC">
     <w:p>
       <w:pPr>
         <w:pStyle w:val="CommentText"/>
@@ -14814,7 +14973,7 @@
       </w:r>
     </w:p>
   </w:comment>
-  <w:comment w:id="49" w:author="Ben Craig" w:date="2014-01-16T21:44:00Z" w:initials="BC">
+  <w:comment w:id="50" w:author="Ben Craig" w:date="2014-01-16T21:44:00Z" w:initials="BC">
     <w:p>
       <w:pPr>
         <w:pStyle w:val="CommentText"/>
@@ -14835,7 +14994,7 @@
       </w:r>
     </w:p>
   </w:comment>
-  <w:comment w:id="50" w:author="Ben Craig" w:date="2014-01-16T21:48:00Z" w:initials="BC">
+  <w:comment w:id="51" w:author="Ben Craig" w:date="2014-01-16T21:48:00Z" w:initials="BC">
     <w:p>
       <w:pPr>
         <w:pStyle w:val="CommentText"/>
@@ -14851,7 +15010,7 @@
       </w:r>
     </w:p>
   </w:comment>
-  <w:comment w:id="61" w:author="Ben Craig" w:date="2014-01-16T21:50:00Z" w:initials="BC">
+  <w:comment w:id="62" w:author="Ben Craig" w:date="2014-01-16T21:50:00Z" w:initials="BC">
     <w:p>
       <w:pPr>
         <w:pStyle w:val="CommentText"/>
@@ -14867,7 +15026,7 @@
       </w:r>
     </w:p>
   </w:comment>
-  <w:comment w:id="75" w:author="Ben Craig" w:date="2014-02-28T10:24:00Z" w:initials="BC">
+  <w:comment w:id="76" w:author="Ben Craig" w:date="2014-02-28T10:24:00Z" w:initials="BC">
     <w:p>
       <w:pPr>
         <w:pStyle w:val="CommentText"/>
@@ -15045,7 +15204,7 @@
           <w:rPr>
             <w:noProof/>
           </w:rPr>
-          <w:t>33</w:t>
+          <w:t>III</w:t>
         </w:r>
         <w:r>
           <w:rPr>
@@ -21353,11 +21512,11 @@
         </c:dLbls>
         <c:marker val="1"/>
         <c:smooth val="0"/>
-        <c:axId val="72344320"/>
-        <c:axId val="72345856"/>
+        <c:axId val="153135744"/>
+        <c:axId val="167510400"/>
       </c:lineChart>
       <c:catAx>
-        <c:axId val="72344320"/>
+        <c:axId val="153135744"/>
         <c:scaling>
           <c:orientation val="minMax"/>
         </c:scaling>
@@ -21366,7 +21525,7 @@
         <c:majorTickMark val="out"/>
         <c:minorTickMark val="none"/>
         <c:tickLblPos val="nextTo"/>
-        <c:crossAx val="72345856"/>
+        <c:crossAx val="167510400"/>
         <c:crosses val="autoZero"/>
         <c:auto val="1"/>
         <c:lblAlgn val="ctr"/>
@@ -21374,7 +21533,7 @@
         <c:noMultiLvlLbl val="0"/>
       </c:catAx>
       <c:valAx>
-        <c:axId val="72345856"/>
+        <c:axId val="167510400"/>
         <c:scaling>
           <c:orientation val="minMax"/>
         </c:scaling>
@@ -21385,7 +21544,7 @@
         <c:majorTickMark val="out"/>
         <c:minorTickMark val="none"/>
         <c:tickLblPos val="nextTo"/>
-        <c:crossAx val="72344320"/>
+        <c:crossAx val="153135744"/>
         <c:crosses val="autoZero"/>
         <c:crossBetween val="between"/>
       </c:valAx>
@@ -22850,11 +23009,11 @@
         </c:dLbls>
         <c:marker val="1"/>
         <c:smooth val="0"/>
-        <c:axId val="72551424"/>
-        <c:axId val="72561408"/>
+        <c:axId val="167539840"/>
+        <c:axId val="167541376"/>
       </c:lineChart>
       <c:catAx>
-        <c:axId val="72551424"/>
+        <c:axId val="167539840"/>
         <c:scaling>
           <c:orientation val="minMax"/>
         </c:scaling>
@@ -22863,7 +23022,7 @@
         <c:majorTickMark val="out"/>
         <c:minorTickMark val="none"/>
         <c:tickLblPos val="nextTo"/>
-        <c:crossAx val="72561408"/>
+        <c:crossAx val="167541376"/>
         <c:crosses val="autoZero"/>
         <c:auto val="1"/>
         <c:lblAlgn val="ctr"/>
@@ -22871,7 +23030,7 @@
         <c:noMultiLvlLbl val="0"/>
       </c:catAx>
       <c:valAx>
-        <c:axId val="72561408"/>
+        <c:axId val="167541376"/>
         <c:scaling>
           <c:orientation val="minMax"/>
         </c:scaling>
@@ -22882,7 +23041,7 @@
         <c:majorTickMark val="out"/>
         <c:minorTickMark val="none"/>
         <c:tickLblPos val="nextTo"/>
-        <c:crossAx val="72551424"/>
+        <c:crossAx val="167539840"/>
         <c:crosses val="autoZero"/>
         <c:crossBetween val="between"/>
       </c:valAx>
@@ -24311,11 +24470,11 @@
         </c:dLbls>
         <c:marker val="1"/>
         <c:smooth val="0"/>
-        <c:axId val="72586368"/>
-        <c:axId val="72587904"/>
+        <c:axId val="167570432"/>
+        <c:axId val="167842560"/>
       </c:lineChart>
       <c:catAx>
-        <c:axId val="72586368"/>
+        <c:axId val="167570432"/>
         <c:scaling>
           <c:orientation val="minMax"/>
         </c:scaling>
@@ -24324,7 +24483,7 @@
         <c:majorTickMark val="out"/>
         <c:minorTickMark val="none"/>
         <c:tickLblPos val="nextTo"/>
-        <c:crossAx val="72587904"/>
+        <c:crossAx val="167842560"/>
         <c:crosses val="autoZero"/>
         <c:auto val="1"/>
         <c:lblAlgn val="ctr"/>
@@ -24332,7 +24491,7 @@
         <c:noMultiLvlLbl val="0"/>
       </c:catAx>
       <c:valAx>
-        <c:axId val="72587904"/>
+        <c:axId val="167842560"/>
         <c:scaling>
           <c:orientation val="minMax"/>
         </c:scaling>
@@ -24343,7 +24502,7 @@
         <c:majorTickMark val="out"/>
         <c:minorTickMark val="none"/>
         <c:tickLblPos val="nextTo"/>
-        <c:crossAx val="72586368"/>
+        <c:crossAx val="167570432"/>
         <c:crosses val="autoZero"/>
         <c:crossBetween val="between"/>
       </c:valAx>
@@ -24690,7 +24849,7 @@
 </file>
 
 <file path=customXml/itemProps1.xml><?xml version="1.0" encoding="utf-8"?>
-<ds:datastoreItem xmlns:ds="http://schemas.openxmlformats.org/officeDocument/2006/customXml" ds:itemID="{B9876D64-D8F0-490E-AF2A-24E4F15261B7}">
+<ds:datastoreItem xmlns:ds="http://schemas.openxmlformats.org/officeDocument/2006/customXml" ds:itemID="{F3A7AD32-BE60-469D-B869-B76EDA22F30A}">
   <ds:schemaRefs>
     <ds:schemaRef ds:uri="http://schemas.openxmlformats.org/officeDocument/2006/bibliography"/>
   </ds:schemaRefs>

</xml_diff>